<commit_message>
files of anova analisus in R N2O 2014
</commit_message>
<xml_diff>
--- a/Rcode/N20_analysis.docx
+++ b/Rcode/N20_analysis.docx
@@ -254,10 +254,10 @@
       <w:pPr>
         <w:pStyle w:val="Heading2"/>
       </w:pPr>
-      <w:bookmarkStart w:id="25" w:name="running-anova"/>
+      <w:bookmarkStart w:id="25" w:name="running-anova-and-summary-of-anova"/>
       <w:bookmarkEnd w:id="25"/>
       <w:r>
-        <w:t xml:space="preserve">Running ANOVA</w:t>
+        <w:t xml:space="preserve">Running ANOVA and summary of anova</w:t>
       </w:r>
     </w:p>
     <w:p>
@@ -293,6 +293,173 @@
       <w:r>
         <w:br w:type="textWrapping"/>
       </w:r>
+      <w:r>
+        <w:rPr>
+          <w:rStyle w:val="NormalTok"/>
+        </w:rPr>
+        <w:t xml:space="preserve">anova</w:t>
+      </w:r>
+    </w:p>
+    <w:p>
+      <w:pPr>
+        <w:pStyle w:val="SourceCode"/>
+      </w:pPr>
+      <w:r>
+        <w:rPr>
+          <w:rStyle w:val="VerbatimChar"/>
+        </w:rPr>
+        <w:t xml:space="preserve">## Call:</w:t>
+      </w:r>
+      <w:r>
+        <w:br w:type="textWrapping"/>
+      </w:r>
+      <w:r>
+        <w:rPr>
+          <w:rStyle w:val="VerbatimChar"/>
+        </w:rPr>
+        <w:t xml:space="preserve">##    aov(formula = N2O2014$N2Olog ~ N2O2014$Fonte)</w:t>
+      </w:r>
+      <w:r>
+        <w:br w:type="textWrapping"/>
+      </w:r>
+      <w:r>
+        <w:rPr>
+          <w:rStyle w:val="VerbatimChar"/>
+        </w:rPr>
+        <w:t xml:space="preserve">## </w:t>
+      </w:r>
+      <w:r>
+        <w:br w:type="textWrapping"/>
+      </w:r>
+      <w:r>
+        <w:rPr>
+          <w:rStyle w:val="VerbatimChar"/>
+        </w:rPr>
+        <w:t xml:space="preserve">## Terms:</w:t>
+      </w:r>
+      <w:r>
+        <w:br w:type="textWrapping"/>
+      </w:r>
+      <w:r>
+        <w:rPr>
+          <w:rStyle w:val="VerbatimChar"/>
+        </w:rPr>
+        <w:t xml:space="preserve">##                 N2O2014$Fonte Residuals</w:t>
+      </w:r>
+      <w:r>
+        <w:br w:type="textWrapping"/>
+      </w:r>
+      <w:r>
+        <w:rPr>
+          <w:rStyle w:val="VerbatimChar"/>
+        </w:rPr>
+        <w:t xml:space="preserve">## Sum of Squares       3.823470  0.130638</w:t>
+      </w:r>
+      <w:r>
+        <w:br w:type="textWrapping"/>
+      </w:r>
+      <w:r>
+        <w:rPr>
+          <w:rStyle w:val="VerbatimChar"/>
+        </w:rPr>
+        <w:t xml:space="preserve">## Deg. of Freedom             7        24</w:t>
+      </w:r>
+      <w:r>
+        <w:br w:type="textWrapping"/>
+      </w:r>
+      <w:r>
+        <w:rPr>
+          <w:rStyle w:val="VerbatimChar"/>
+        </w:rPr>
+        <w:t xml:space="preserve">## </w:t>
+      </w:r>
+      <w:r>
+        <w:br w:type="textWrapping"/>
+      </w:r>
+      <w:r>
+        <w:rPr>
+          <w:rStyle w:val="VerbatimChar"/>
+        </w:rPr>
+        <w:t xml:space="preserve">## Residual standard error: 0.07377827</w:t>
+      </w:r>
+      <w:r>
+        <w:br w:type="textWrapping"/>
+      </w:r>
+      <w:r>
+        <w:rPr>
+          <w:rStyle w:val="VerbatimChar"/>
+        </w:rPr>
+        <w:t xml:space="preserve">## Estimated effects may be unbalanced</w:t>
+      </w:r>
+    </w:p>
+    <w:p>
+      <w:pPr>
+        <w:pStyle w:val="SourceCode"/>
+      </w:pPr>
+      <w:r>
+        <w:rPr>
+          <w:rStyle w:val="KeywordTok"/>
+        </w:rPr>
+        <w:t xml:space="preserve">summary</w:t>
+      </w:r>
+      <w:r>
+        <w:rPr>
+          <w:rStyle w:val="NormalTok"/>
+        </w:rPr>
+        <w:t xml:space="preserve">(anova)</w:t>
+      </w:r>
+    </w:p>
+    <w:p>
+      <w:pPr>
+        <w:pStyle w:val="SourceCode"/>
+      </w:pPr>
+      <w:r>
+        <w:rPr>
+          <w:rStyle w:val="VerbatimChar"/>
+        </w:rPr>
+        <w:t xml:space="preserve">##               Df Sum Sq Mean Sq F value   Pr(&gt;F)    </w:t>
+      </w:r>
+      <w:r>
+        <w:br w:type="textWrapping"/>
+      </w:r>
+      <w:r>
+        <w:rPr>
+          <w:rStyle w:val="VerbatimChar"/>
+        </w:rPr>
+        <w:t xml:space="preserve">## N2O2014$Fonte  7  3.823  0.5462   100.3 3.29e-16 ***</w:t>
+      </w:r>
+      <w:r>
+        <w:br w:type="textWrapping"/>
+      </w:r>
+      <w:r>
+        <w:rPr>
+          <w:rStyle w:val="VerbatimChar"/>
+        </w:rPr>
+        <w:t xml:space="preserve">## Residuals     24  0.131  0.0054                     </w:t>
+      </w:r>
+      <w:r>
+        <w:br w:type="textWrapping"/>
+      </w:r>
+      <w:r>
+        <w:rPr>
+          <w:rStyle w:val="VerbatimChar"/>
+        </w:rPr>
+        <w:t xml:space="preserve">## ---</w:t>
+      </w:r>
+      <w:r>
+        <w:br w:type="textWrapping"/>
+      </w:r>
+      <w:r>
+        <w:rPr>
+          <w:rStyle w:val="VerbatimChar"/>
+        </w:rPr>
+        <w:t xml:space="preserve">## Signif. codes:  0 '***' 0.001 '**' 0.01 '*' 0.05 '.' 0.1 ' ' 1</w:t>
+      </w:r>
+    </w:p>
+    <w:p>
+      <w:pPr>
+        <w:pStyle w:val="SourceCode"/>
+      </w:pPr>
       <w:r>
         <w:rPr>
           <w:rStyle w:val="NormalTok"/>
@@ -441,7 +608,7 @@
               <a:graphicData uri="http://schemas.openxmlformats.org/drawingml/2006/picture">
                 <pic:pic>
                   <pic:nvPicPr>
-                    <pic:cNvPr descr="N20_analysis_files/figure-docx/unnamed-chunk-5-1.png" id="0" name="Picture"/>
+                    <pic:cNvPr descr="N20_analysis_files/figure-docx/unnamed-chunk-6-1.png" id="0" name="Picture"/>
                     <pic:cNvPicPr>
                       <a:picLocks noChangeArrowheads="1" noChangeAspect="1"/>
                     </pic:cNvPicPr>
@@ -474,6 +641,436 @@
         </w:drawing>
       </w:r>
     </w:p>
+    <w:p>
+      <w:pPr>
+        <w:pStyle w:val="Heading1"/>
+      </w:pPr>
+      <w:bookmarkStart w:id="28" w:name="normal-distribution"/>
+      <w:bookmarkEnd w:id="28"/>
+      <w:r>
+        <w:t xml:space="preserve">Normal distribution</w:t>
+      </w:r>
+    </w:p>
+    <w:p>
+      <w:pPr>
+        <w:pStyle w:val="SourceCode"/>
+      </w:pPr>
+      <w:r>
+        <w:rPr>
+          <w:rStyle w:val="KeywordTok"/>
+        </w:rPr>
+        <w:t xml:space="preserve">shapiro.test</w:t>
+      </w:r>
+      <w:r>
+        <w:rPr>
+          <w:rStyle w:val="NormalTok"/>
+        </w:rPr>
+        <w:t xml:space="preserve">(</w:t>
+      </w:r>
+      <w:r>
+        <w:rPr>
+          <w:rStyle w:val="KeywordTok"/>
+        </w:rPr>
+        <w:t xml:space="preserve">resid</w:t>
+      </w:r>
+      <w:r>
+        <w:rPr>
+          <w:rStyle w:val="NormalTok"/>
+        </w:rPr>
+        <w:t xml:space="preserve">(anova))</w:t>
+      </w:r>
+    </w:p>
+    <w:p>
+      <w:pPr>
+        <w:pStyle w:val="SourceCode"/>
+      </w:pPr>
+      <w:r>
+        <w:rPr>
+          <w:rStyle w:val="VerbatimChar"/>
+        </w:rPr>
+        <w:t xml:space="preserve">## </w:t>
+      </w:r>
+      <w:r>
+        <w:br w:type="textWrapping"/>
+      </w:r>
+      <w:r>
+        <w:rPr>
+          <w:rStyle w:val="VerbatimChar"/>
+        </w:rPr>
+        <w:t xml:space="preserve">##  Shapiro-Wilk normality test</w:t>
+      </w:r>
+      <w:r>
+        <w:br w:type="textWrapping"/>
+      </w:r>
+      <w:r>
+        <w:rPr>
+          <w:rStyle w:val="VerbatimChar"/>
+        </w:rPr>
+        <w:t xml:space="preserve">## </w:t>
+      </w:r>
+      <w:r>
+        <w:br w:type="textWrapping"/>
+      </w:r>
+      <w:r>
+        <w:rPr>
+          <w:rStyle w:val="VerbatimChar"/>
+        </w:rPr>
+        <w:t xml:space="preserve">## data:  resid(anova)</w:t>
+      </w:r>
+      <w:r>
+        <w:br w:type="textWrapping"/>
+      </w:r>
+      <w:r>
+        <w:rPr>
+          <w:rStyle w:val="VerbatimChar"/>
+        </w:rPr>
+        <w:t xml:space="preserve">## W = 0.96443, p-value = 0.3612</w:t>
+      </w:r>
+    </w:p>
+    <w:p>
+      <w:pPr>
+        <w:pStyle w:val="Heading1"/>
+      </w:pPr>
+      <w:bookmarkStart w:id="29" w:name="tukey-test"/>
+      <w:bookmarkEnd w:id="29"/>
+      <w:r>
+        <w:t xml:space="preserve">Tukey test</w:t>
+      </w:r>
+    </w:p>
+    <w:p>
+      <w:pPr>
+        <w:pStyle w:val="SourceCode"/>
+      </w:pPr>
+      <w:r>
+        <w:rPr>
+          <w:rStyle w:val="KeywordTok"/>
+        </w:rPr>
+        <w:t xml:space="preserve">TukeyHSD</w:t>
+      </w:r>
+      <w:r>
+        <w:rPr>
+          <w:rStyle w:val="NormalTok"/>
+        </w:rPr>
+        <w:t xml:space="preserve">(anova)</w:t>
+      </w:r>
+    </w:p>
+    <w:p>
+      <w:pPr>
+        <w:pStyle w:val="SourceCode"/>
+      </w:pPr>
+      <w:r>
+        <w:rPr>
+          <w:rStyle w:val="VerbatimChar"/>
+        </w:rPr>
+        <w:t xml:space="preserve">##   Tukey multiple comparisons of means</w:t>
+      </w:r>
+      <w:r>
+        <w:br w:type="textWrapping"/>
+      </w:r>
+      <w:r>
+        <w:rPr>
+          <w:rStyle w:val="VerbatimChar"/>
+        </w:rPr>
+        <w:t xml:space="preserve">##     95% family-wise confidence level</w:t>
+      </w:r>
+      <w:r>
+        <w:br w:type="textWrapping"/>
+      </w:r>
+      <w:r>
+        <w:rPr>
+          <w:rStyle w:val="VerbatimChar"/>
+        </w:rPr>
+        <w:t xml:space="preserve">## </w:t>
+      </w:r>
+      <w:r>
+        <w:br w:type="textWrapping"/>
+      </w:r>
+      <w:r>
+        <w:rPr>
+          <w:rStyle w:val="VerbatimChar"/>
+        </w:rPr>
+        <w:t xml:space="preserve">## Fit: aov(formula = N2O2014$N2Olog ~ N2O2014$Fonte)</w:t>
+      </w:r>
+      <w:r>
+        <w:br w:type="textWrapping"/>
+      </w:r>
+      <w:r>
+        <w:rPr>
+          <w:rStyle w:val="VerbatimChar"/>
+        </w:rPr>
+        <w:t xml:space="preserve">## </w:t>
+      </w:r>
+      <w:r>
+        <w:br w:type="textWrapping"/>
+      </w:r>
+      <w:r>
+        <w:rPr>
+          <w:rStyle w:val="VerbatimChar"/>
+        </w:rPr>
+        <w:t xml:space="preserve">## $`N2O2014$Fonte`</w:t>
+      </w:r>
+      <w:r>
+        <w:br w:type="textWrapping"/>
+      </w:r>
+      <w:r>
+        <w:rPr>
+          <w:rStyle w:val="VerbatimChar"/>
+        </w:rPr>
+        <w:t xml:space="preserve">##                            diff         lwr           upr     p adj</w:t>
+      </w:r>
+      <w:r>
+        <w:br w:type="textWrapping"/>
+      </w:r>
+      <w:r>
+        <w:rPr>
+          <w:rStyle w:val="VerbatimChar"/>
+        </w:rPr>
+        <w:t xml:space="preserve">## NoN-CaNO           -0.067593084 -0.24037264  0.1051864750 0.8917052</w:t>
+      </w:r>
+      <w:r>
+        <w:br w:type="textWrapping"/>
+      </w:r>
+      <w:r>
+        <w:rPr>
+          <w:rStyle w:val="VerbatimChar"/>
+        </w:rPr>
+        <w:t xml:space="preserve">## PSCU-CaNO           0.809821994  0.63704244  0.9826015525 0.0000000</w:t>
+      </w:r>
+      <w:r>
+        <w:br w:type="textWrapping"/>
+      </w:r>
+      <w:r>
+        <w:rPr>
+          <w:rStyle w:val="VerbatimChar"/>
+        </w:rPr>
+        <w:t xml:space="preserve">## UR+DCD-CaNO         0.082530343 -0.09024922  0.2553099015 0.7559473</w:t>
+      </w:r>
+      <w:r>
+        <w:br w:type="textWrapping"/>
+      </w:r>
+      <w:r>
+        <w:rPr>
+          <w:rStyle w:val="VerbatimChar"/>
+        </w:rPr>
+        <w:t xml:space="preserve">## UR+DCD-R-CaNO       0.203598514  0.03081896  0.3763780730 0.0131745</w:t>
+      </w:r>
+      <w:r>
+        <w:br w:type="textWrapping"/>
+      </w:r>
+      <w:r>
+        <w:rPr>
+          <w:rStyle w:val="VerbatimChar"/>
+        </w:rPr>
+        <w:t xml:space="preserve">## UR+DMPP-CaNO        0.030264228 -0.14251533  0.2030437865 0.9988294</w:t>
+      </w:r>
+      <w:r>
+        <w:br w:type="textWrapping"/>
+      </w:r>
+      <w:r>
+        <w:rPr>
+          <w:rStyle w:val="VerbatimChar"/>
+        </w:rPr>
+        <w:t xml:space="preserve">## UR+DMPP-R-CaNO      0.025196014 -0.14758354  0.1979755725 0.9996438</w:t>
+      </w:r>
+      <w:r>
+        <w:br w:type="textWrapping"/>
+      </w:r>
+      <w:r>
+        <w:rPr>
+          <w:rStyle w:val="VerbatimChar"/>
+        </w:rPr>
+        <w:t xml:space="preserve">## Urea-CaNO           0.842254089  0.66947453  1.0150336475 0.0000000</w:t>
+      </w:r>
+      <w:r>
+        <w:br w:type="textWrapping"/>
+      </w:r>
+      <w:r>
+        <w:rPr>
+          <w:rStyle w:val="VerbatimChar"/>
+        </w:rPr>
+        <w:t xml:space="preserve">## PSCU-NoN            0.877415078  0.70463552  1.0501946362 0.0000000</w:t>
+      </w:r>
+      <w:r>
+        <w:br w:type="textWrapping"/>
+      </w:r>
+      <w:r>
+        <w:rPr>
+          <w:rStyle w:val="VerbatimChar"/>
+        </w:rPr>
+        <w:t xml:space="preserve">## UR+DCD-NoN          0.150123427 -0.02265613  0.3229029852 0.1221175</w:t>
+      </w:r>
+      <w:r>
+        <w:br w:type="textWrapping"/>
+      </w:r>
+      <w:r>
+        <w:rPr>
+          <w:rStyle w:val="VerbatimChar"/>
+        </w:rPr>
+        <w:t xml:space="preserve">## UR+DCD-R-NoN        0.271191598  0.09841204  0.4439711567 0.0005736</w:t>
+      </w:r>
+      <w:r>
+        <w:br w:type="textWrapping"/>
+      </w:r>
+      <w:r>
+        <w:rPr>
+          <w:rStyle w:val="VerbatimChar"/>
+        </w:rPr>
+        <w:t xml:space="preserve">## UR+DMPP-NoN         0.097857312 -0.07492225  0.2706368702 0.5788338</w:t>
+      </w:r>
+      <w:r>
+        <w:br w:type="textWrapping"/>
+      </w:r>
+      <w:r>
+        <w:rPr>
+          <w:rStyle w:val="VerbatimChar"/>
+        </w:rPr>
+        <w:t xml:space="preserve">## UR+DMPP-R-NoN       0.092789098 -0.07999046  0.2655686562 0.6392219</w:t>
+      </w:r>
+      <w:r>
+        <w:br w:type="textWrapping"/>
+      </w:r>
+      <w:r>
+        <w:rPr>
+          <w:rStyle w:val="VerbatimChar"/>
+        </w:rPr>
+        <w:t xml:space="preserve">## Urea-NoN            0.909847173  0.73706761  1.0826267312 0.0000000</w:t>
+      </w:r>
+      <w:r>
+        <w:br w:type="textWrapping"/>
+      </w:r>
+      <w:r>
+        <w:rPr>
+          <w:rStyle w:val="VerbatimChar"/>
+        </w:rPr>
+        <w:t xml:space="preserve">## UR+DCD-PSCU        -0.727291651 -0.90007121 -0.5545120923 0.0000000</w:t>
+      </w:r>
+      <w:r>
+        <w:br w:type="textWrapping"/>
+      </w:r>
+      <w:r>
+        <w:rPr>
+          <w:rStyle w:val="VerbatimChar"/>
+        </w:rPr>
+        <w:t xml:space="preserve">## UR+DCD-R-PSCU      -0.606223480 -0.77900304 -0.4334439208 0.0000000</w:t>
+      </w:r>
+      <w:r>
+        <w:br w:type="textWrapping"/>
+      </w:r>
+      <w:r>
+        <w:rPr>
+          <w:rStyle w:val="VerbatimChar"/>
+        </w:rPr>
+        <w:t xml:space="preserve">## UR+DMPP-PSCU       -0.779557766 -0.95233732 -0.6067782073 0.0000000</w:t>
+      </w:r>
+      <w:r>
+        <w:br w:type="textWrapping"/>
+      </w:r>
+      <w:r>
+        <w:rPr>
+          <w:rStyle w:val="VerbatimChar"/>
+        </w:rPr>
+        <w:t xml:space="preserve">## UR+DMPP-R-PSCU     -0.784625980 -0.95740554 -0.6118464213 0.0000000</w:t>
+      </w:r>
+      <w:r>
+        <w:br w:type="textWrapping"/>
+      </w:r>
+      <w:r>
+        <w:rPr>
+          <w:rStyle w:val="VerbatimChar"/>
+        </w:rPr>
+        <w:t xml:space="preserve">## Urea-PSCU           0.032432095 -0.14034746  0.2052116537 0.9981829</w:t>
+      </w:r>
+      <w:r>
+        <w:br w:type="textWrapping"/>
+      </w:r>
+      <w:r>
+        <w:rPr>
+          <w:rStyle w:val="VerbatimChar"/>
+        </w:rPr>
+        <w:t xml:space="preserve">## UR+DCD-R-UR+DCD     0.121068171 -0.05171139  0.2938477302 0.3232259</w:t>
+      </w:r>
+      <w:r>
+        <w:br w:type="textWrapping"/>
+      </w:r>
+      <w:r>
+        <w:rPr>
+          <w:rStyle w:val="VerbatimChar"/>
+        </w:rPr>
+        <w:t xml:space="preserve">## UR+DMPP-UR+DCD     -0.052266115 -0.22504567  0.1205134437 0.9696809</w:t>
+      </w:r>
+      <w:r>
+        <w:br w:type="textWrapping"/>
+      </w:r>
+      <w:r>
+        <w:rPr>
+          <w:rStyle w:val="VerbatimChar"/>
+        </w:rPr>
+        <w:t xml:space="preserve">## UR+DMPP-R-UR+DCD   -0.057334329 -0.23011389  0.1154452297 0.9508282</w:t>
+      </w:r>
+      <w:r>
+        <w:br w:type="textWrapping"/>
+      </w:r>
+      <w:r>
+        <w:rPr>
+          <w:rStyle w:val="VerbatimChar"/>
+        </w:rPr>
+        <w:t xml:space="preserve">## Urea-UR+DCD         0.759723746  0.58694419  0.9325033047 0.0000000</w:t>
+      </w:r>
+      <w:r>
+        <w:br w:type="textWrapping"/>
+      </w:r>
+      <w:r>
+        <w:rPr>
+          <w:rStyle w:val="VerbatimChar"/>
+        </w:rPr>
+        <w:t xml:space="preserve">## UR+DMPP-UR+DCD-R   -0.173334286 -0.34611385 -0.0005547278 0.0488648</w:t>
+      </w:r>
+      <w:r>
+        <w:br w:type="textWrapping"/>
+      </w:r>
+      <w:r>
+        <w:rPr>
+          <w:rStyle w:val="VerbatimChar"/>
+        </w:rPr>
+        <w:t xml:space="preserve">## UR+DMPP-R-UR+DCD-R -0.178402500 -0.35118206 -0.0056229418 0.0395341</w:t>
+      </w:r>
+      <w:r>
+        <w:br w:type="textWrapping"/>
+      </w:r>
+      <w:r>
+        <w:rPr>
+          <w:rStyle w:val="VerbatimChar"/>
+        </w:rPr>
+        <w:t xml:space="preserve">## Urea-UR+DCD-R       0.638655575  0.46587602  0.8114351332 0.0000000</w:t>
+      </w:r>
+      <w:r>
+        <w:br w:type="textWrapping"/>
+      </w:r>
+      <w:r>
+        <w:rPr>
+          <w:rStyle w:val="VerbatimChar"/>
+        </w:rPr>
+        <w:t xml:space="preserve">## UR+DMPP-R-UR+DMPP  -0.005068214 -0.17784777  0.1677113447 1.0000000</w:t>
+      </w:r>
+      <w:r>
+        <w:br w:type="textWrapping"/>
+      </w:r>
+      <w:r>
+        <w:rPr>
+          <w:rStyle w:val="VerbatimChar"/>
+        </w:rPr>
+        <w:t xml:space="preserve">## Urea-UR+DMPP        0.811989861  0.63921030  0.9847694197 0.0000000</w:t>
+      </w:r>
+      <w:r>
+        <w:br w:type="textWrapping"/>
+      </w:r>
+      <w:r>
+        <w:rPr>
+          <w:rStyle w:val="VerbatimChar"/>
+        </w:rPr>
+        <w:t xml:space="preserve">## Urea-UR+DMPP-R      0.817058075  0.64427852  0.9898376337 0.0000000</w:t>
+      </w:r>
+    </w:p>
     <w:sectPr/>
   </w:body>
 </w:document>
@@ -582,7 +1179,7 @@
     </w:lvl>
   </w:abstractNum>
   <w:abstractNum w:abstractNumId="990">
-    <w:nsid w:val="23d45825"/>
+    <w:nsid w:val="461b1d89"/>
     <w:multiLevelType w:val="multilevel"/>
     <w:lvl w:ilvl="0">
       <w:numFmt w:val="bullet"/>

</xml_diff>